<commit_message>
Added documentation for upcoming AT3 activities
</commit_message>
<xml_diff>
--- a/Documentation/BlueSpringsHotel_ProjectPlanV1.docx
+++ b/Documentation/BlueSpringsHotel_ProjectPlanV1.docx
@@ -137,7 +137,11 @@
             <w:cnfStyle w:val="001000000000" w:firstRow="0" w:lastRow="0" w:firstColumn="1" w:lastColumn="0" w:oddVBand="0" w:evenVBand="0" w:oddHBand="0" w:evenHBand="0" w:firstRowFirstColumn="0" w:firstRowLastColumn="0" w:lastRowFirstColumn="0" w:lastRowLastColumn="0"/>
             <w:tcW w:w="4526" w:type="dxa"/>
           </w:tcPr>
-          <w:p/>
+          <w:p>
+            <w:r>
+              <w:t>Investigate web technologies</w:t>
+            </w:r>
+          </w:p>
         </w:tc>
         <w:tc>
           <w:tcPr>
@@ -147,6 +151,9 @@
             <w:pPr>
               <w:cnfStyle w:val="000000100000" w:firstRow="0" w:lastRow="0" w:firstColumn="0" w:lastColumn="0" w:oddVBand="0" w:evenVBand="0" w:oddHBand="1" w:evenHBand="0" w:firstRowFirstColumn="0" w:firstRowLastColumn="0" w:lastRowFirstColumn="0" w:lastRowLastColumn="0"/>
             </w:pPr>
+            <w:r>
+              <w:t>07/05/2025</w:t>
+            </w:r>
           </w:p>
         </w:tc>
         <w:tc>
@@ -157,6 +164,9 @@
             <w:pPr>
               <w:cnfStyle w:val="000000100000" w:firstRow="0" w:lastRow="0" w:firstColumn="0" w:lastColumn="0" w:oddVBand="0" w:evenVBand="0" w:oddHBand="1" w:evenHBand="0" w:firstRowFirstColumn="0" w:firstRowLastColumn="0" w:lastRowFirstColumn="0" w:lastRowLastColumn="0"/>
             </w:pPr>
+            <w:r>
+              <w:t>14/05/2025</w:t>
+            </w:r>
           </w:p>
         </w:tc>
         <w:tc>
@@ -167,6 +177,9 @@
             <w:pPr>
               <w:cnfStyle w:val="000000100000" w:firstRow="0" w:lastRow="0" w:firstColumn="0" w:lastColumn="0" w:oddVBand="0" w:evenVBand="0" w:oddHBand="1" w:evenHBand="0" w:firstRowFirstColumn="0" w:firstRowLastColumn="0" w:lastRowFirstColumn="0" w:lastRowLastColumn="0"/>
             </w:pPr>
+            <w:r>
+              <w:t>No</w:t>
+            </w:r>
           </w:p>
         </w:tc>
         <w:tc>
@@ -189,7 +202,11 @@
             <w:cnfStyle w:val="001000000000" w:firstRow="0" w:lastRow="0" w:firstColumn="1" w:lastColumn="0" w:oddVBand="0" w:evenVBand="0" w:oddHBand="0" w:evenHBand="0" w:firstRowFirstColumn="0" w:firstRowLastColumn="0" w:lastRowFirstColumn="0" w:lastRowLastColumn="0"/>
             <w:tcW w:w="4526" w:type="dxa"/>
           </w:tcPr>
-          <w:p/>
+          <w:p>
+            <w:r>
+              <w:t>Web interface design</w:t>
+            </w:r>
+          </w:p>
         </w:tc>
         <w:tc>
           <w:tcPr>
@@ -199,6 +216,9 @@
             <w:pPr>
               <w:cnfStyle w:val="000000010000" w:firstRow="0" w:lastRow="0" w:firstColumn="0" w:lastColumn="0" w:oddVBand="0" w:evenVBand="0" w:oddHBand="0" w:evenHBand="1" w:firstRowFirstColumn="0" w:firstRowLastColumn="0" w:lastRowFirstColumn="0" w:lastRowLastColumn="0"/>
             </w:pPr>
+            <w:r>
+              <w:t>07/05/2025</w:t>
+            </w:r>
           </w:p>
         </w:tc>
         <w:tc>
@@ -209,6 +229,9 @@
             <w:pPr>
               <w:cnfStyle w:val="000000010000" w:firstRow="0" w:lastRow="0" w:firstColumn="0" w:lastColumn="0" w:oddVBand="0" w:evenVBand="0" w:oddHBand="0" w:evenHBand="1" w:firstRowFirstColumn="0" w:firstRowLastColumn="0" w:lastRowFirstColumn="0" w:lastRowLastColumn="0"/>
             </w:pPr>
+            <w:r>
+              <w:t>21/05/2025</w:t>
+            </w:r>
           </w:p>
         </w:tc>
         <w:tc>
@@ -219,6 +242,9 @@
             <w:pPr>
               <w:cnfStyle w:val="000000010000" w:firstRow="0" w:lastRow="0" w:firstColumn="0" w:lastColumn="0" w:oddVBand="0" w:evenVBand="0" w:oddHBand="0" w:evenHBand="1" w:firstRowFirstColumn="0" w:firstRowLastColumn="0" w:lastRowFirstColumn="0" w:lastRowLastColumn="0"/>
             </w:pPr>
+            <w:r>
+              <w:t>No</w:t>
+            </w:r>
           </w:p>
         </w:tc>
         <w:tc>
@@ -241,7 +267,11 @@
             <w:cnfStyle w:val="001000000000" w:firstRow="0" w:lastRow="0" w:firstColumn="1" w:lastColumn="0" w:oddVBand="0" w:evenVBand="0" w:oddHBand="0" w:evenHBand="0" w:firstRowFirstColumn="0" w:firstRowLastColumn="0" w:lastRowFirstColumn="0" w:lastRowLastColumn="0"/>
             <w:tcW w:w="4526" w:type="dxa"/>
           </w:tcPr>
-          <w:p/>
+          <w:p>
+            <w:r>
+              <w:t>Review web design</w:t>
+            </w:r>
+          </w:p>
         </w:tc>
         <w:tc>
           <w:tcPr>
@@ -251,6 +281,9 @@
             <w:pPr>
               <w:cnfStyle w:val="000000100000" w:firstRow="0" w:lastRow="0" w:firstColumn="0" w:lastColumn="0" w:oddVBand="0" w:evenVBand="0" w:oddHBand="1" w:evenHBand="0" w:firstRowFirstColumn="0" w:firstRowLastColumn="0" w:lastRowFirstColumn="0" w:lastRowLastColumn="0"/>
             </w:pPr>
+            <w:r>
+              <w:t>14/05/2025</w:t>
+            </w:r>
           </w:p>
         </w:tc>
         <w:tc>
@@ -261,6 +294,9 @@
             <w:pPr>
               <w:cnfStyle w:val="000000100000" w:firstRow="0" w:lastRow="0" w:firstColumn="0" w:lastColumn="0" w:oddVBand="0" w:evenVBand="0" w:oddHBand="1" w:evenHBand="0" w:firstRowFirstColumn="0" w:firstRowLastColumn="0" w:lastRowFirstColumn="0" w:lastRowLastColumn="0"/>
             </w:pPr>
+            <w:r>
+              <w:t>21/05/2025</w:t>
+            </w:r>
           </w:p>
         </w:tc>
         <w:tc>
@@ -271,6 +307,9 @@
             <w:pPr>
               <w:cnfStyle w:val="000000100000" w:firstRow="0" w:lastRow="0" w:firstColumn="0" w:lastColumn="0" w:oddVBand="0" w:evenVBand="0" w:oddHBand="1" w:evenHBand="0" w:firstRowFirstColumn="0" w:firstRowLastColumn="0" w:lastRowFirstColumn="0" w:lastRowLastColumn="0"/>
             </w:pPr>
+            <w:r>
+              <w:t>Yes</w:t>
+            </w:r>
           </w:p>
         </w:tc>
         <w:tc>
@@ -293,7 +332,11 @@
             <w:cnfStyle w:val="001000000000" w:firstRow="0" w:lastRow="0" w:firstColumn="1" w:lastColumn="0" w:oddVBand="0" w:evenVBand="0" w:oddHBand="0" w:evenHBand="0" w:firstRowFirstColumn="0" w:firstRowLastColumn="0" w:lastRowFirstColumn="0" w:lastRowLastColumn="0"/>
             <w:tcW w:w="4526" w:type="dxa"/>
           </w:tcPr>
-          <w:p/>
+          <w:p>
+            <w:r>
+              <w:t>Create basic web pages</w:t>
+            </w:r>
+          </w:p>
         </w:tc>
         <w:tc>
           <w:tcPr>
@@ -303,6 +346,9 @@
             <w:pPr>
               <w:cnfStyle w:val="000000010000" w:firstRow="0" w:lastRow="0" w:firstColumn="0" w:lastColumn="0" w:oddVBand="0" w:evenVBand="0" w:oddHBand="0" w:evenHBand="1" w:firstRowFirstColumn="0" w:firstRowLastColumn="0" w:lastRowFirstColumn="0" w:lastRowLastColumn="0"/>
             </w:pPr>
+            <w:r>
+              <w:t>21/05/2025</w:t>
+            </w:r>
           </w:p>
         </w:tc>
         <w:tc>
@@ -313,6 +359,9 @@
             <w:pPr>
               <w:cnfStyle w:val="000000010000" w:firstRow="0" w:lastRow="0" w:firstColumn="0" w:lastColumn="0" w:oddVBand="0" w:evenVBand="0" w:oddHBand="0" w:evenHBand="1" w:firstRowFirstColumn="0" w:firstRowLastColumn="0" w:lastRowFirstColumn="0" w:lastRowLastColumn="0"/>
             </w:pPr>
+            <w:r>
+              <w:t>28/05/2025</w:t>
+            </w:r>
           </w:p>
         </w:tc>
         <w:tc>
@@ -323,6 +372,9 @@
             <w:pPr>
               <w:cnfStyle w:val="000000010000" w:firstRow="0" w:lastRow="0" w:firstColumn="0" w:lastColumn="0" w:oddVBand="0" w:evenVBand="0" w:oddHBand="0" w:evenHBand="1" w:firstRowFirstColumn="0" w:firstRowLastColumn="0" w:lastRowFirstColumn="0" w:lastRowLastColumn="0"/>
             </w:pPr>
+            <w:r>
+              <w:t>No</w:t>
+            </w:r>
           </w:p>
         </w:tc>
         <w:tc>
@@ -345,7 +397,11 @@
             <w:cnfStyle w:val="001000000000" w:firstRow="0" w:lastRow="0" w:firstColumn="1" w:lastColumn="0" w:oddVBand="0" w:evenVBand="0" w:oddHBand="0" w:evenHBand="0" w:firstRowFirstColumn="0" w:firstRowLastColumn="0" w:lastRowFirstColumn="0" w:lastRowLastColumn="0"/>
             <w:tcW w:w="4526" w:type="dxa"/>
           </w:tcPr>
-          <w:p/>
+          <w:p>
+            <w:r>
+              <w:t>Add styles formatting</w:t>
+            </w:r>
+          </w:p>
         </w:tc>
         <w:tc>
           <w:tcPr>
@@ -355,6 +411,9 @@
             <w:pPr>
               <w:cnfStyle w:val="000000100000" w:firstRow="0" w:lastRow="0" w:firstColumn="0" w:lastColumn="0" w:oddVBand="0" w:evenVBand="0" w:oddHBand="1" w:evenHBand="0" w:firstRowFirstColumn="0" w:firstRowLastColumn="0" w:lastRowFirstColumn="0" w:lastRowLastColumn="0"/>
             </w:pPr>
+            <w:r>
+              <w:t>21/05/2025</w:t>
+            </w:r>
           </w:p>
         </w:tc>
         <w:tc>
@@ -365,6 +424,9 @@
             <w:pPr>
               <w:cnfStyle w:val="000000100000" w:firstRow="0" w:lastRow="0" w:firstColumn="0" w:lastColumn="0" w:oddVBand="0" w:evenVBand="0" w:oddHBand="1" w:evenHBand="0" w:firstRowFirstColumn="0" w:firstRowLastColumn="0" w:lastRowFirstColumn="0" w:lastRowLastColumn="0"/>
             </w:pPr>
+            <w:r>
+              <w:t>04/06/2025</w:t>
+            </w:r>
           </w:p>
         </w:tc>
         <w:tc>
@@ -375,6 +437,9 @@
             <w:pPr>
               <w:cnfStyle w:val="000000100000" w:firstRow="0" w:lastRow="0" w:firstColumn="0" w:lastColumn="0" w:oddVBand="0" w:evenVBand="0" w:oddHBand="1" w:evenHBand="0" w:firstRowFirstColumn="0" w:firstRowLastColumn="0" w:lastRowFirstColumn="0" w:lastRowLastColumn="0"/>
             </w:pPr>
+            <w:r>
+              <w:t>No</w:t>
+            </w:r>
           </w:p>
         </w:tc>
         <w:tc>
@@ -397,7 +462,11 @@
             <w:cnfStyle w:val="001000000000" w:firstRow="0" w:lastRow="0" w:firstColumn="1" w:lastColumn="0" w:oddVBand="0" w:evenVBand="0" w:oddHBand="0" w:evenHBand="0" w:firstRowFirstColumn="0" w:firstRowLastColumn="0" w:lastRowFirstColumn="0" w:lastRowLastColumn="0"/>
             <w:tcW w:w="4526" w:type="dxa"/>
           </w:tcPr>
-          <w:p/>
+          <w:p>
+            <w:r>
+              <w:t>Present draft to client for feedback</w:t>
+            </w:r>
+          </w:p>
         </w:tc>
         <w:tc>
           <w:tcPr>
@@ -407,6 +476,9 @@
             <w:pPr>
               <w:cnfStyle w:val="000000010000" w:firstRow="0" w:lastRow="0" w:firstColumn="0" w:lastColumn="0" w:oddVBand="0" w:evenVBand="0" w:oddHBand="0" w:evenHBand="1" w:firstRowFirstColumn="0" w:firstRowLastColumn="0" w:lastRowFirstColumn="0" w:lastRowLastColumn="0"/>
             </w:pPr>
+            <w:r>
+              <w:t>21/05/2025</w:t>
+            </w:r>
           </w:p>
         </w:tc>
         <w:tc>
@@ -417,6 +489,9 @@
             <w:pPr>
               <w:cnfStyle w:val="000000010000" w:firstRow="0" w:lastRow="0" w:firstColumn="0" w:lastColumn="0" w:oddVBand="0" w:evenVBand="0" w:oddHBand="0" w:evenHBand="1" w:firstRowFirstColumn="0" w:firstRowLastColumn="0" w:lastRowFirstColumn="0" w:lastRowLastColumn="0"/>
             </w:pPr>
+            <w:r>
+              <w:t>04/06/2025</w:t>
+            </w:r>
           </w:p>
         </w:tc>
         <w:tc>
@@ -427,6 +502,9 @@
             <w:pPr>
               <w:cnfStyle w:val="000000010000" w:firstRow="0" w:lastRow="0" w:firstColumn="0" w:lastColumn="0" w:oddVBand="0" w:evenVBand="0" w:oddHBand="0" w:evenHBand="1" w:firstRowFirstColumn="0" w:firstRowLastColumn="0" w:lastRowFirstColumn="0" w:lastRowLastColumn="0"/>
             </w:pPr>
+            <w:r>
+              <w:t>Yes</w:t>
+            </w:r>
           </w:p>
         </w:tc>
         <w:tc>
@@ -449,7 +527,32 @@
             <w:cnfStyle w:val="001000000000" w:firstRow="0" w:lastRow="0" w:firstColumn="1" w:lastColumn="0" w:oddVBand="0" w:evenVBand="0" w:oddHBand="0" w:evenHBand="0" w:firstRowFirstColumn="0" w:firstRowLastColumn="0" w:lastRowFirstColumn="0" w:lastRowLastColumn="0"/>
             <w:tcW w:w="4526" w:type="dxa"/>
           </w:tcPr>
-          <w:p/>
+          <w:p>
+            <w:r>
+              <w:t xml:space="preserve">Create &amp; update </w:t>
+            </w:r>
+            <w:r>
+              <w:rPr>
+                <w:b/>
+                <w:bCs/>
+              </w:rPr>
+              <w:t>BlueSpringsHotel_ProjectPlan</w:t>
+            </w:r>
+            <w:r>
+              <w:rPr>
+                <w:b/>
+                <w:bCs/>
+              </w:rPr>
+              <w:t>V</w:t>
+            </w:r>
+            <w:r>
+              <w:rPr>
+                <w:b/>
+                <w:bCs/>
+              </w:rPr>
+              <w:t>2.docx</w:t>
+            </w:r>
+          </w:p>
         </w:tc>
         <w:tc>
           <w:tcPr>
@@ -459,6 +562,9 @@
             <w:pPr>
               <w:cnfStyle w:val="000000100000" w:firstRow="0" w:lastRow="0" w:firstColumn="0" w:lastColumn="0" w:oddVBand="0" w:evenVBand="0" w:oddHBand="1" w:evenHBand="0" w:firstRowFirstColumn="0" w:firstRowLastColumn="0" w:lastRowFirstColumn="0" w:lastRowLastColumn="0"/>
             </w:pPr>
+            <w:r>
+              <w:t>04/06/2025</w:t>
+            </w:r>
           </w:p>
         </w:tc>
         <w:tc>
@@ -469,6 +575,9 @@
             <w:pPr>
               <w:cnfStyle w:val="000000100000" w:firstRow="0" w:lastRow="0" w:firstColumn="0" w:lastColumn="0" w:oddVBand="0" w:evenVBand="0" w:oddHBand="1" w:evenHBand="0" w:firstRowFirstColumn="0" w:firstRowLastColumn="0" w:lastRowFirstColumn="0" w:lastRowLastColumn="0"/>
             </w:pPr>
+            <w:r>
+              <w:t>04/06/2025</w:t>
+            </w:r>
           </w:p>
         </w:tc>
         <w:tc>
@@ -479,6 +588,9 @@
             <w:pPr>
               <w:cnfStyle w:val="000000100000" w:firstRow="0" w:lastRow="0" w:firstColumn="0" w:lastColumn="0" w:oddVBand="0" w:evenVBand="0" w:oddHBand="1" w:evenHBand="0" w:firstRowFirstColumn="0" w:firstRowLastColumn="0" w:lastRowFirstColumn="0" w:lastRowLastColumn="0"/>
             </w:pPr>
+            <w:r>
+              <w:t>No</w:t>
+            </w:r>
           </w:p>
         </w:tc>
         <w:tc>
@@ -1730,7 +1842,6 @@
   <w:style w:type="character" w:default="1" w:styleId="DefaultParagraphFont">
     <w:name w:val="Default Paragraph Font"/>
     <w:uiPriority w:val="1"/>
-    <w:semiHidden/>
     <w:unhideWhenUsed/>
   </w:style>
   <w:style w:type="table" w:default="1" w:styleId="TableNormal">
@@ -2790,8 +2901,11 @@
   </w:compat>
   <w:rsids>
     <w:rsidRoot w:val="007A35DB"/>
+    <w:rsid w:val="00282230"/>
+    <w:rsid w:val="003C06CB"/>
     <w:rsid w:val="007A35DB"/>
     <w:rsid w:val="008C7A9D"/>
+    <w:rsid w:val="00932139"/>
   </w:rsids>
   <m:mathPr>
     <m:mathFont m:val="Cambria Math"/>
@@ -3517,15 +3631,6 @@
 </file>
 
 <file path=customXml/item1.xml><?xml version="1.0" encoding="utf-8"?>
-<?mso-contentType ?>
-<FormTemplates xmlns="http://schemas.microsoft.com/sharepoint/v3/contenttype/forms">
-  <Display>DocumentLibraryForm</Display>
-  <Edit>DocumentLibraryForm</Edit>
-  <New>DocumentLibraryForm</New>
-</FormTemplates>
-</file>
-
-<file path=customXml/item2.xml><?xml version="1.0" encoding="utf-8"?>
 <ct:contentTypeSchema xmlns:ct="http://schemas.microsoft.com/office/2006/metadata/contentType" xmlns:ma="http://schemas.microsoft.com/office/2006/metadata/properties/metaAttributes" ct:_="" ma:_="" ma:contentTypeName="Document" ma:contentTypeID="0x0101006A890B377B9AAE46A481A206C5DFAFCC" ma:contentTypeVersion="16" ma:contentTypeDescription="Create a new document." ma:contentTypeScope="" ma:versionID="6227233d457a0a19eb9440ff077bab31">
   <xsd:schema xmlns:xsd="http://www.w3.org/2001/XMLSchema" xmlns:xs="http://www.w3.org/2001/XMLSchema" xmlns:p="http://schemas.microsoft.com/office/2006/metadata/properties" xmlns:ns2="74e575ec-44d9-47a4-ba1b-6ff4edd58a01" xmlns:ns3="b4b8d115-9a68-473d-91cb-4bf0d85fa27c" targetNamespace="http://schemas.microsoft.com/office/2006/metadata/properties" ma:root="true" ma:fieldsID="f3981fe39394e86d88a8615414d7ce26" ns2:_="" ns3:_="">
     <xsd:import namespace="74e575ec-44d9-47a4-ba1b-6ff4edd58a01"/>
@@ -3768,15 +3873,16 @@
 </ct:contentTypeSchema>
 </file>
 
-<file path=customXml/itemProps1.xml><?xml version="1.0" encoding="utf-8"?>
-<ds:datastoreItem xmlns:ds="http://schemas.openxmlformats.org/officeDocument/2006/customXml" ds:itemID="{6C1A8ED7-0512-4B7A-B8E1-A1ADC7B7BBCA}">
-  <ds:schemaRefs>
-    <ds:schemaRef ds:uri="http://schemas.microsoft.com/sharepoint/v3/contenttype/forms"/>
-  </ds:schemaRefs>
-</ds:datastoreItem>
+<file path=customXml/item2.xml><?xml version="1.0" encoding="utf-8"?>
+<?mso-contentType ?>
+<FormTemplates xmlns="http://schemas.microsoft.com/sharepoint/v3/contenttype/forms">
+  <Display>DocumentLibraryForm</Display>
+  <Edit>DocumentLibraryForm</Edit>
+  <New>DocumentLibraryForm</New>
+</FormTemplates>
 </file>
 
-<file path=customXml/itemProps2.xml><?xml version="1.0" encoding="utf-8"?>
+<file path=customXml/itemProps1.xml><?xml version="1.0" encoding="utf-8"?>
 <ds:datastoreItem xmlns:ds="http://schemas.openxmlformats.org/officeDocument/2006/customXml" ds:itemID="{D21F1350-A740-44D2-BE04-864F00F48A2B}">
   <ds:schemaRefs>
     <ds:schemaRef ds:uri="http://schemas.microsoft.com/office/2006/metadata/contentType"/>
@@ -3793,4 +3899,12 @@
     <ds:schemaRef ds:uri="http://schemas.microsoft.com/internal/obd"/>
   </ds:schemaRefs>
 </ds:datastoreItem>
+</file>
+
+<file path=customXml/itemProps2.xml><?xml version="1.0" encoding="utf-8"?>
+<ds:datastoreItem xmlns:ds="http://schemas.openxmlformats.org/officeDocument/2006/customXml" ds:itemID="{6C1A8ED7-0512-4B7A-B8E1-A1ADC7B7BBCA}">
+  <ds:schemaRefs>
+    <ds:schemaRef ds:uri="http://schemas.microsoft.com/sharepoint/v3/contenttype/forms"/>
+  </ds:schemaRefs>
+</ds:datastoreItem>
 </file>
</xml_diff>